<commit_message>
Fixed #517 MCell starting with a MPragraph leaves an empty paragraph at the begining of the cell.
</commit_message>
<xml_diff>
--- a/tests/org.obeonetwork.m2doc.html.tests/resources/css/background-colorInCell/background-colorInCell-expected-generation.docx
+++ b/tests/org.obeonetwork.m2doc.html.tests/resources/css/background-colorInCell/background-colorInCell-expected-generation.docx
@@ -45,12 +45,6 @@
               <w:spacing w:before="0" w:after="0"/>
               <w:jc w:val="center"/>
             </w:pPr>
-          </w:p>
-          <w:p>
-            <w:pPr>
-              <w:spacing w:before="0" w:after="0"/>
-              <w:jc w:val="center"/>
-            </w:pPr>
             <w:r>
               <w:rPr>
                 <w:b w:val="on"/>
@@ -66,11 +60,6 @@
           <w:tcPr>
             <w:shd w:color="auto" w:val="clear" w:fill="ccffcc"/>
           </w:tcPr>
-          <w:p>
-            <w:pPr>
-              <w:spacing w:before="0" w:after="0"/>
-            </w:pPr>
-          </w:p>
           <w:p>
             <w:pPr>
               <w:spacing w:before="0" w:after="0"/>
@@ -97,12 +86,6 @@
               <w:spacing w:before="0" w:after="0"/>
               <w:jc w:val="center"/>
             </w:pPr>
-          </w:p>
-          <w:p>
-            <w:pPr>
-              <w:spacing w:before="0" w:after="0"/>
-              <w:jc w:val="center"/>
-            </w:pPr>
             <w:r>
               <w:rPr>
                 <w:b w:val="on"/>
@@ -118,11 +101,6 @@
           <w:tcPr>
             <w:shd w:color="auto" w:val="clear" w:fill="ccffcc"/>
           </w:tcPr>
-          <w:p>
-            <w:pPr>
-              <w:spacing w:before="0" w:after="0"/>
-            </w:pPr>
-          </w:p>
           <w:p>
             <w:pPr>
               <w:spacing w:before="0" w:after="0"/>
@@ -149,12 +127,6 @@
               <w:spacing w:before="0" w:after="0"/>
               <w:jc w:val="center"/>
             </w:pPr>
-          </w:p>
-          <w:p>
-            <w:pPr>
-              <w:spacing w:before="0" w:after="0"/>
-              <w:jc w:val="center"/>
-            </w:pPr>
             <w:r>
               <w:rPr>
                 <w:b w:val="on"/>
@@ -170,11 +142,6 @@
           <w:tcPr>
             <w:shd w:color="auto" w:val="clear" w:fill="ccffcc"/>
           </w:tcPr>
-          <w:p>
-            <w:pPr>
-              <w:spacing w:before="0" w:after="0"/>
-            </w:pPr>
-          </w:p>
           <w:p>
             <w:pPr>
               <w:spacing w:before="0" w:after="0"/>
@@ -201,12 +168,6 @@
               <w:spacing w:before="0" w:after="0"/>
               <w:jc w:val="center"/>
             </w:pPr>
-          </w:p>
-          <w:p>
-            <w:pPr>
-              <w:spacing w:before="0" w:after="0"/>
-              <w:jc w:val="center"/>
-            </w:pPr>
             <w:r>
               <w:rPr>
                 <w:b w:val="on"/>
@@ -222,11 +183,6 @@
           <w:tcPr>
             <w:shd w:color="auto" w:val="clear" w:fill="ccffcc"/>
           </w:tcPr>
-          <w:p>
-            <w:pPr>
-              <w:spacing w:before="0" w:after="0"/>
-            </w:pPr>
-          </w:p>
           <w:p>
             <w:pPr>
               <w:spacing w:before="0" w:after="0"/>
@@ -253,12 +209,6 @@
               <w:spacing w:before="0" w:after="0"/>
               <w:jc w:val="center"/>
             </w:pPr>
-          </w:p>
-          <w:p>
-            <w:pPr>
-              <w:spacing w:before="0" w:after="0"/>
-              <w:jc w:val="center"/>
-            </w:pPr>
             <w:r>
               <w:rPr>
                 <w:b w:val="on"/>
@@ -274,11 +224,6 @@
           <w:tcPr>
             <w:shd w:color="auto" w:val="clear" w:fill="ccffcc"/>
           </w:tcPr>
-          <w:p>
-            <w:pPr>
-              <w:spacing w:before="0" w:after="0"/>
-            </w:pPr>
-          </w:p>
           <w:p>
             <w:pPr>
               <w:spacing w:before="0" w:after="0"/>

</xml_diff>